<commit_message>
Updated examples in Chap 2 and creat Chapt 1
</commit_message>
<xml_diff>
--- a/Chapter2/Example2_4_Dotplots.docx
+++ b/Chapter2/Example2_4_Dotplots.docx
@@ -218,25 +218,34 @@
         <w:spacing w:after="0"/>
         <w:rPr>
           <w:rFonts w:ascii="Lucida Console" w:eastAsia="Times New Roman" w:hAnsi="Lucida Console" w:cs="Courier New"/>
-          <w:color w:val="000000" w:themeColor="text1"/>
-          <w:sz w:val="22"/>
-          <w:szCs w:val="22"/>
-        </w:rPr>
-      </w:pPr>
-      <w:r>
-        <w:rPr>
-          <w:rFonts w:ascii="Lucida Console" w:eastAsia="Times New Roman" w:hAnsi="Lucida Console" w:cs="Courier New"/>
-          <w:color w:val="000000" w:themeColor="text1"/>
-          <w:sz w:val="22"/>
-          <w:szCs w:val="22"/>
-        </w:rPr>
-        <w:t xml:space="preserve">&gt; Sodium &lt;- </w:t>
+          <w:color w:val="5B9BD5" w:themeColor="accent1"/>
+          <w:sz w:val="22"/>
+          <w:szCs w:val="22"/>
+        </w:rPr>
+      </w:pPr>
+      <w:r>
+        <w:rPr>
+          <w:rFonts w:ascii="Lucida Console" w:eastAsia="Times New Roman" w:hAnsi="Lucida Console" w:cs="Courier New"/>
+          <w:color w:val="000000" w:themeColor="text1"/>
+          <w:sz w:val="22"/>
+          <w:szCs w:val="22"/>
+        </w:rPr>
+        <w:t xml:space="preserve">&gt; </w:t>
+      </w:r>
+      <w:r>
+        <w:rPr>
+          <w:rFonts w:ascii="Lucida Console" w:eastAsia="Times New Roman" w:hAnsi="Lucida Console" w:cs="Courier New"/>
+          <w:color w:val="4472C4" w:themeColor="accent5"/>
+          <w:sz w:val="22"/>
+          <w:szCs w:val="22"/>
+        </w:rPr>
+        <w:t xml:space="preserve">Sodium &lt;- </w:t>
       </w:r>
       <w:proofErr w:type="gramStart"/>
       <w:r>
         <w:rPr>
           <w:rFonts w:ascii="Lucida Console" w:eastAsia="Times New Roman" w:hAnsi="Lucida Console" w:cs="Courier New"/>
-          <w:color w:val="000000" w:themeColor="text1"/>
+          <w:color w:val="4472C4" w:themeColor="accent5"/>
           <w:sz w:val="22"/>
           <w:szCs w:val="22"/>
         </w:rPr>
@@ -246,7 +255,7 @@
       <w:r>
         <w:rPr>
           <w:rFonts w:ascii="Lucida Console" w:eastAsia="Times New Roman" w:hAnsi="Lucida Console" w:cs="Courier New"/>
-          <w:color w:val="000000" w:themeColor="text1"/>
+          <w:color w:val="4472C4" w:themeColor="accent5"/>
           <w:sz w:val="22"/>
           <w:szCs w:val="22"/>
         </w:rPr>
@@ -505,6 +514,7 @@
           <w:szCs w:val="22"/>
         </w:rPr>
       </w:pPr>
+      <w:bookmarkStart w:id="0" w:name="_GoBack"/>
       <w:r>
         <w:rPr>
           <w:rFonts w:ascii="Lucida Console" w:eastAsia="Times New Roman" w:hAnsi="Lucida Console" w:cs="Courier New"/>
@@ -555,6 +565,7 @@
           </wp:inline>
         </w:drawing>
       </w:r>
+      <w:bookmarkEnd w:id="0"/>
     </w:p>
     <w:p>
       <w:pPr>
@@ -1684,7 +1695,6 @@
           <w:rFonts w:ascii="Lucida Console" w:hAnsi="Lucida Console"/>
         </w:rPr>
       </w:pPr>
-      <w:bookmarkStart w:id="0" w:name="_GoBack"/>
       <w:r>
         <w:rPr>
           <w:rFonts w:ascii="Lucida Console" w:hAnsi="Lucida Console"/>
@@ -1732,7 +1742,6 @@
           </wp:inline>
         </w:drawing>
       </w:r>
-      <w:bookmarkEnd w:id="0"/>
     </w:p>
     <w:sectPr>
       <w:footerReference w:type="default" r:id="rId10"/>

</xml_diff>